<commit_message>
Recursion: fix an error.
</commit_message>
<xml_diff>
--- a/Daily Tasks/Day16_113203635_Kunal.docx
+++ b/Daily Tasks/Day16_113203635_Kunal.docx
@@ -4803,10 +4803,11 @@
       </w:r>
       <w:r>
         <w:br/>
-        <w:t xml:space="preserve">Ans. </w:t>
-      </w:r>
-    </w:p>
-    <w:p>
+        <w:t>Ans.</w:t>
+      </w:r>
+      <w:r>
+        <w:t xml:space="preserve"> </w:t>
+      </w:r>
       <w:r>
         <w:t>Advantages</w:t>
       </w:r>
@@ -4892,6 +4893,592 @@
       </w:pPr>
       <w:r>
         <w:t>Not efficient for reverse-sorted arrays: Bubble Sort performs poorly on arrays that are reverse-sorted, as it requires the maximum number of swaps.</w:t>
+      </w:r>
+    </w:p>
+    <w:p/>
+    <w:p>
+      <w:pPr>
+        <w:pStyle w:val="HTMLPreformatted"/>
+        <w:shd w:val="clear" w:color="auto" w:fill="1E1F22"/>
+        <w:rPr>
+          <w:color w:val="7A7E85"/>
+        </w:rPr>
+      </w:pPr>
+    </w:p>
+    <w:p>
+      <w:pPr>
+        <w:pStyle w:val="HTMLPreformatted"/>
+        <w:shd w:val="clear" w:color="auto" w:fill="1E1F22"/>
+        <w:rPr>
+          <w:color w:val="BCBEC4"/>
+        </w:rPr>
+      </w:pPr>
+      <w:r>
+        <w:rPr>
+          <w:color w:val="7A7E85"/>
+        </w:rPr>
+        <w:t>/* Task011:</w:t>
+      </w:r>
+      <w:r>
+        <w:rPr>
+          <w:color w:val="7A7E85"/>
+        </w:rPr>
+        <w:br/>
+        <w:t>This code is going overflow of stack.</w:t>
+      </w:r>
+      <w:r>
+        <w:rPr>
+          <w:color w:val="7A7E85"/>
+        </w:rPr>
+        <w:br/>
+        <w:t xml:space="preserve">Can you </w:t>
+      </w:r>
+      <w:proofErr w:type="spellStart"/>
+      <w:r>
+        <w:rPr>
+          <w:color w:val="7A7E85"/>
+        </w:rPr>
+        <w:t>plz</w:t>
+      </w:r>
+      <w:proofErr w:type="spellEnd"/>
+      <w:r>
+        <w:rPr>
+          <w:color w:val="7A7E85"/>
+        </w:rPr>
+        <w:t xml:space="preserve"> help me fix it guys</w:t>
+      </w:r>
+      <w:r>
+        <w:rPr>
+          <w:color w:val="7A7E85"/>
+        </w:rPr>
+        <w:br/>
+      </w:r>
+      <w:r>
+        <w:rPr>
+          <w:color w:val="7A7E85"/>
+        </w:rPr>
+        <w:br/>
+        <w:t xml:space="preserve">public class </w:t>
+      </w:r>
+      <w:proofErr w:type="spellStart"/>
+      <w:r>
+        <w:rPr>
+          <w:color w:val="7A7E85"/>
+        </w:rPr>
+        <w:t>RecLoop</w:t>
+      </w:r>
+      <w:proofErr w:type="spellEnd"/>
+      <w:r>
+        <w:rPr>
+          <w:color w:val="7A7E85"/>
+        </w:rPr>
+        <w:t xml:space="preserve"> {</w:t>
+      </w:r>
+      <w:r>
+        <w:rPr>
+          <w:color w:val="7A7E85"/>
+        </w:rPr>
+        <w:br/>
+        <w:t xml:space="preserve">     public int calc(int n) {</w:t>
+      </w:r>
+      <w:r>
+        <w:rPr>
+          <w:color w:val="7A7E85"/>
+        </w:rPr>
+        <w:br/>
+        <w:t xml:space="preserve">        if (n == 0) return 0;</w:t>
+      </w:r>
+      <w:r>
+        <w:rPr>
+          <w:color w:val="7A7E85"/>
+        </w:rPr>
+        <w:br/>
+        <w:t xml:space="preserve">        return n + calc(n);</w:t>
+      </w:r>
+      <w:r>
+        <w:rPr>
+          <w:color w:val="7A7E85"/>
+        </w:rPr>
+        <w:br/>
+        <w:t xml:space="preserve">    } */</w:t>
+      </w:r>
+      <w:r>
+        <w:rPr>
+          <w:color w:val="7A7E85"/>
+        </w:rPr>
+        <w:br/>
+      </w:r>
+      <w:r>
+        <w:rPr>
+          <w:color w:val="7A7E85"/>
+        </w:rPr>
+        <w:br/>
+      </w:r>
+      <w:r>
+        <w:rPr>
+          <w:color w:val="6AAB73"/>
+        </w:rPr>
+        <w:t>"calc() method is used to calculate sum of first n numbers by recursion."</w:t>
+      </w:r>
+      <w:r>
+        <w:rPr>
+          <w:color w:val="6AAB73"/>
+        </w:rPr>
+        <w:br/>
+        <w:t>"Problem in the given method is parameter remains same in the further calls."</w:t>
+      </w:r>
+      <w:r>
+        <w:rPr>
+          <w:color w:val="6AAB73"/>
+        </w:rPr>
+        <w:br/>
+      </w:r>
+      <w:r>
+        <w:rPr>
+          <w:color w:val="6AAB73"/>
+        </w:rPr>
+        <w:br/>
+      </w:r>
+      <w:r>
+        <w:rPr>
+          <w:color w:val="6AAB73"/>
+        </w:rPr>
+        <w:br/>
+      </w:r>
+      <w:r>
+        <w:rPr>
+          <w:color w:val="CF8E6D"/>
+        </w:rPr>
+        <w:t xml:space="preserve">package </w:t>
+      </w:r>
+      <w:proofErr w:type="spellStart"/>
+      <w:r>
+        <w:rPr>
+          <w:color w:val="BCBEC4"/>
+        </w:rPr>
+        <w:t>Sortings</w:t>
+      </w:r>
+      <w:proofErr w:type="spellEnd"/>
+      <w:r>
+        <w:rPr>
+          <w:color w:val="BCBEC4"/>
+        </w:rPr>
+        <w:t>;</w:t>
+      </w:r>
+      <w:r>
+        <w:rPr>
+          <w:color w:val="BCBEC4"/>
+        </w:rPr>
+        <w:br/>
+      </w:r>
+      <w:r>
+        <w:rPr>
+          <w:color w:val="BCBEC4"/>
+        </w:rPr>
+        <w:br/>
+      </w:r>
+      <w:r>
+        <w:rPr>
+          <w:color w:val="CF8E6D"/>
+        </w:rPr>
+        <w:t xml:space="preserve">public class </w:t>
+      </w:r>
+      <w:r>
+        <w:rPr>
+          <w:color w:val="BCBEC4"/>
+        </w:rPr>
+        <w:t>Task011 {</w:t>
+      </w:r>
+      <w:r>
+        <w:rPr>
+          <w:color w:val="BCBEC4"/>
+        </w:rPr>
+        <w:br/>
+      </w:r>
+      <w:r>
+        <w:rPr>
+          <w:color w:val="BCBEC4"/>
+        </w:rPr>
+        <w:br/>
+        <w:t xml:space="preserve">        </w:t>
+      </w:r>
+      <w:r>
+        <w:rPr>
+          <w:color w:val="CF8E6D"/>
+        </w:rPr>
+        <w:t xml:space="preserve">public static int </w:t>
+      </w:r>
+      <w:r>
+        <w:rPr>
+          <w:color w:val="56A8F5"/>
+        </w:rPr>
+        <w:t>calc</w:t>
+      </w:r>
+      <w:r>
+        <w:rPr>
+          <w:color w:val="BCBEC4"/>
+        </w:rPr>
+        <w:t>(</w:t>
+      </w:r>
+      <w:r>
+        <w:rPr>
+          <w:color w:val="CF8E6D"/>
+        </w:rPr>
+        <w:t xml:space="preserve">int </w:t>
+      </w:r>
+      <w:r>
+        <w:rPr>
+          <w:color w:val="BCBEC4"/>
+        </w:rPr>
+        <w:t>n) {</w:t>
+      </w:r>
+      <w:r>
+        <w:rPr>
+          <w:color w:val="BCBEC4"/>
+        </w:rPr>
+        <w:br/>
+        <w:t xml:space="preserve">            </w:t>
+      </w:r>
+      <w:r>
+        <w:rPr>
+          <w:color w:val="CF8E6D"/>
+        </w:rPr>
+        <w:t xml:space="preserve">if </w:t>
+      </w:r>
+      <w:r>
+        <w:rPr>
+          <w:color w:val="BCBEC4"/>
+        </w:rPr>
+        <w:t xml:space="preserve">(n == </w:t>
+      </w:r>
+      <w:r>
+        <w:rPr>
+          <w:color w:val="2AACB8"/>
+        </w:rPr>
+        <w:t>0</w:t>
+      </w:r>
+      <w:r>
+        <w:rPr>
+          <w:color w:val="BCBEC4"/>
+        </w:rPr>
+        <w:t xml:space="preserve">) </w:t>
+      </w:r>
+      <w:r>
+        <w:rPr>
+          <w:color w:val="CF8E6D"/>
+        </w:rPr>
+        <w:t xml:space="preserve">return </w:t>
+      </w:r>
+      <w:r>
+        <w:rPr>
+          <w:color w:val="2AACB8"/>
+        </w:rPr>
+        <w:t>0</w:t>
+      </w:r>
+      <w:r>
+        <w:rPr>
+          <w:color w:val="BCBEC4"/>
+        </w:rPr>
+        <w:t>;</w:t>
+      </w:r>
+      <w:r>
+        <w:rPr>
+          <w:color w:val="BCBEC4"/>
+        </w:rPr>
+        <w:br/>
+        <w:t xml:space="preserve">            </w:t>
+      </w:r>
+      <w:r>
+        <w:rPr>
+          <w:color w:val="CF8E6D"/>
+        </w:rPr>
+        <w:t xml:space="preserve">return </w:t>
+      </w:r>
+      <w:r>
+        <w:rPr>
+          <w:color w:val="BCBEC4"/>
+        </w:rPr>
+        <w:t xml:space="preserve">n + </w:t>
+      </w:r>
+      <w:r>
+        <w:rPr>
+          <w:i/>
+          <w:iCs/>
+          <w:color w:val="BCBEC4"/>
+        </w:rPr>
+        <w:t>calc</w:t>
+      </w:r>
+      <w:r>
+        <w:rPr>
+          <w:color w:val="BCBEC4"/>
+        </w:rPr>
+        <w:t>(n-</w:t>
+      </w:r>
+      <w:r>
+        <w:rPr>
+          <w:color w:val="2AACB8"/>
+        </w:rPr>
+        <w:t>1</w:t>
+      </w:r>
+      <w:r>
+        <w:rPr>
+          <w:color w:val="BCBEC4"/>
+        </w:rPr>
+        <w:t>);</w:t>
+      </w:r>
+      <w:r>
+        <w:rPr>
+          <w:color w:val="BCBEC4"/>
+        </w:rPr>
+        <w:br/>
+        <w:t xml:space="preserve">        }</w:t>
+      </w:r>
+      <w:r>
+        <w:rPr>
+          <w:color w:val="BCBEC4"/>
+        </w:rPr>
+        <w:br/>
+      </w:r>
+      <w:r>
+        <w:rPr>
+          <w:color w:val="BCBEC4"/>
+        </w:rPr>
+        <w:br/>
+        <w:t xml:space="preserve">    </w:t>
+      </w:r>
+      <w:r>
+        <w:rPr>
+          <w:color w:val="CF8E6D"/>
+        </w:rPr>
+        <w:t xml:space="preserve">public static void </w:t>
+      </w:r>
+      <w:r>
+        <w:rPr>
+          <w:color w:val="56A8F5"/>
+        </w:rPr>
+        <w:t>main</w:t>
+      </w:r>
+      <w:r>
+        <w:rPr>
+          <w:color w:val="BCBEC4"/>
+        </w:rPr>
+        <w:t xml:space="preserve">(String[] </w:t>
+      </w:r>
+      <w:proofErr w:type="spellStart"/>
+      <w:r>
+        <w:rPr>
+          <w:color w:val="BCBEC4"/>
+        </w:rPr>
+        <w:t>args</w:t>
+      </w:r>
+      <w:proofErr w:type="spellEnd"/>
+      <w:r>
+        <w:rPr>
+          <w:color w:val="BCBEC4"/>
+        </w:rPr>
+        <w:t>) {</w:t>
+      </w:r>
+      <w:r>
+        <w:rPr>
+          <w:color w:val="BCBEC4"/>
+        </w:rPr>
+        <w:br/>
+        <w:t xml:space="preserve">            </w:t>
+      </w:r>
+      <w:r>
+        <w:rPr>
+          <w:color w:val="CF8E6D"/>
+        </w:rPr>
+        <w:t xml:space="preserve">int </w:t>
+      </w:r>
+      <w:r>
+        <w:rPr>
+          <w:color w:val="BCBEC4"/>
+        </w:rPr>
+        <w:t xml:space="preserve">n = </w:t>
+      </w:r>
+      <w:r>
+        <w:rPr>
+          <w:color w:val="2AACB8"/>
+        </w:rPr>
+        <w:t>10</w:t>
+      </w:r>
+      <w:r>
+        <w:rPr>
+          <w:color w:val="BCBEC4"/>
+        </w:rPr>
+        <w:t>;</w:t>
+      </w:r>
+      <w:r>
+        <w:rPr>
+          <w:color w:val="BCBEC4"/>
+        </w:rPr>
+        <w:br/>
+        <w:t xml:space="preserve">            </w:t>
+      </w:r>
+      <w:r>
+        <w:rPr>
+          <w:color w:val="CF8E6D"/>
+        </w:rPr>
+        <w:t xml:space="preserve">int </w:t>
+      </w:r>
+      <w:r>
+        <w:rPr>
+          <w:color w:val="BCBEC4"/>
+        </w:rPr>
+        <w:t xml:space="preserve">sum = </w:t>
+      </w:r>
+      <w:r>
+        <w:rPr>
+          <w:i/>
+          <w:iCs/>
+          <w:color w:val="BCBEC4"/>
+        </w:rPr>
+        <w:t>calc</w:t>
+      </w:r>
+      <w:r>
+        <w:rPr>
+          <w:color w:val="BCBEC4"/>
+        </w:rPr>
+        <w:t>(</w:t>
+      </w:r>
+      <w:r>
+        <w:rPr>
+          <w:color w:val="2AACB8"/>
+        </w:rPr>
+        <w:t>10</w:t>
+      </w:r>
+      <w:r>
+        <w:rPr>
+          <w:color w:val="BCBEC4"/>
+        </w:rPr>
+        <w:t>);</w:t>
+      </w:r>
+      <w:r>
+        <w:rPr>
+          <w:color w:val="BCBEC4"/>
+        </w:rPr>
+        <w:br/>
+        <w:t xml:space="preserve">            </w:t>
+      </w:r>
+      <w:proofErr w:type="spellStart"/>
+      <w:r>
+        <w:rPr>
+          <w:color w:val="BCBEC4"/>
+        </w:rPr>
+        <w:t>System.</w:t>
+      </w:r>
+      <w:r>
+        <w:rPr>
+          <w:i/>
+          <w:iCs/>
+          <w:color w:val="C77DBB"/>
+        </w:rPr>
+        <w:t>out</w:t>
+      </w:r>
+      <w:r>
+        <w:rPr>
+          <w:color w:val="BCBEC4"/>
+        </w:rPr>
+        <w:t>.println</w:t>
+      </w:r>
+      <w:proofErr w:type="spellEnd"/>
+      <w:r>
+        <w:rPr>
+          <w:color w:val="BCBEC4"/>
+        </w:rPr>
+        <w:t>(</w:t>
+      </w:r>
+      <w:r>
+        <w:rPr>
+          <w:color w:val="6AAB73"/>
+        </w:rPr>
+        <w:t>"Sum of first "</w:t>
+      </w:r>
+      <w:r>
+        <w:rPr>
+          <w:color w:val="BCBEC4"/>
+        </w:rPr>
+        <w:t>+n+</w:t>
+      </w:r>
+      <w:r>
+        <w:rPr>
+          <w:color w:val="6AAB73"/>
+        </w:rPr>
+        <w:t>" numbers is: "</w:t>
+      </w:r>
+      <w:r>
+        <w:rPr>
+          <w:color w:val="BCBEC4"/>
+        </w:rPr>
+        <w:t>+sum);</w:t>
+      </w:r>
+      <w:r>
+        <w:rPr>
+          <w:color w:val="BCBEC4"/>
+        </w:rPr>
+        <w:br/>
+        <w:t xml:space="preserve">    }</w:t>
+      </w:r>
+      <w:r>
+        <w:rPr>
+          <w:color w:val="BCBEC4"/>
+        </w:rPr>
+        <w:br/>
+        <w:t>}</w:t>
+      </w:r>
+    </w:p>
+    <w:p>
+      <w:pPr>
+        <w:pStyle w:val="HTMLPreformatted"/>
+        <w:shd w:val="clear" w:color="auto" w:fill="1E1F22"/>
+        <w:rPr>
+          <w:color w:val="BCBEC4"/>
+        </w:rPr>
+      </w:pPr>
+    </w:p>
+    <w:p/>
+    <w:p>
+      <w:r>
+        <w:rPr>
+          <w:noProof/>
+        </w:rPr>
+        <w:lastRenderedPageBreak/>
+        <w:drawing>
+          <wp:inline distT="0" distB="0" distL="0" distR="0" wp14:anchorId="3774281B" wp14:editId="7B418612">
+            <wp:extent cx="5943600" cy="3120390"/>
+            <wp:effectExtent l="0" t="0" r="0" b="3810"/>
+            <wp:docPr id="5" name="Picture 5"/>
+            <wp:cNvGraphicFramePr>
+              <a:graphicFrameLocks xmlns:a="http://schemas.openxmlformats.org/drawingml/2006/main" noChangeAspect="1"/>
+            </wp:cNvGraphicFramePr>
+            <a:graphic xmlns:a="http://schemas.openxmlformats.org/drawingml/2006/main">
+              <a:graphicData uri="http://schemas.openxmlformats.org/drawingml/2006/picture">
+                <pic:pic xmlns:pic="http://schemas.openxmlformats.org/drawingml/2006/picture">
+                  <pic:nvPicPr>
+                    <pic:cNvPr id="1" name=""/>
+                    <pic:cNvPicPr/>
+                  </pic:nvPicPr>
+                  <pic:blipFill>
+                    <a:blip r:embed="rId8"/>
+                    <a:stretch>
+                      <a:fillRect/>
+                    </a:stretch>
+                  </pic:blipFill>
+                  <pic:spPr>
+                    <a:xfrm>
+                      <a:off x="0" y="0"/>
+                      <a:ext cx="5943600" cy="3120390"/>
+                    </a:xfrm>
+                    <a:prstGeom prst="rect">
+                      <a:avLst/>
+                    </a:prstGeom>
+                  </pic:spPr>
+                </pic:pic>
+              </a:graphicData>
+            </a:graphic>
+          </wp:inline>
+        </w:drawing>
       </w:r>
     </w:p>
     <w:p/>

</xml_diff>